<commit_message>
setup i backendit me modele settings regjistrimi modeleve krijimi db etj
</commit_message>
<xml_diff>
--- a/TradeWiseAI.docx
+++ b/TradeWiseAI.docx
@@ -4,7 +4,6 @@
   <w:body>
     <w:p>
       <w:pPr>
-        <w:jc w:val="center"/>
         <w:rPr>
           <w:rFonts w:ascii="Times New Roman" w:hAnsi="Times New Roman" w:cs="Times New Roman"/>
           <w:b/>
@@ -33,20 +32,8 @@
           <w:sz w:val="48"/>
           <w:szCs w:val="48"/>
         </w:rPr>
-        <w:t xml:space="preserve"> AI – Crypto Platform</w:t>
-      </w:r>
-    </w:p>
-    <w:p>
-      <w:pPr>
-        <w:jc w:val="center"/>
-        <w:rPr>
-          <w:rFonts w:ascii="Times New Roman" w:hAnsi="Times New Roman" w:cs="Times New Roman"/>
-          <w:b/>
-          <w:color w:val="7030A0"/>
-          <w:sz w:val="48"/>
-          <w:szCs w:val="48"/>
-        </w:rPr>
-      </w:pPr>
+        <w:t xml:space="preserve"> AI – Crypto Platform </w:t>
+      </w:r>
     </w:p>
     <w:p>
       <w:pPr>
@@ -2814,6 +2801,20 @@
           <w:szCs w:val="27"/>
         </w:rPr>
       </w:pPr>
+    </w:p>
+    <w:p>
+      <w:pPr>
+        <w:spacing w:before="100" w:beforeAutospacing="1" w:after="100" w:afterAutospacing="1" w:line="240" w:lineRule="auto"/>
+        <w:outlineLvl w:val="2"/>
+        <w:rPr>
+          <w:rFonts w:ascii="Times New Roman" w:eastAsia="Times New Roman" w:hAnsi="Times New Roman" w:cs="Times New Roman"/>
+          <w:b/>
+          <w:bCs/>
+          <w:color w:val="7030A0"/>
+          <w:sz w:val="27"/>
+          <w:szCs w:val="27"/>
+        </w:rPr>
+      </w:pPr>
       <w:r>
         <w:rPr>
           <w:rFonts w:ascii="Times New Roman" w:eastAsia="Times New Roman" w:hAnsi="Times New Roman" w:cs="Times New Roman"/>
@@ -3633,20 +3634,6 @@
           <w:szCs w:val="28"/>
         </w:rPr>
       </w:pPr>
-    </w:p>
-    <w:p>
-      <w:pPr>
-        <w:rPr>
-          <w:rFonts w:ascii="Times New Roman" w:hAnsi="Times New Roman" w:cs="Times New Roman"/>
-          <w:b/>
-          <w:noProof/>
-          <w:color w:val="7030A0"/>
-          <w:sz w:val="28"/>
-          <w:szCs w:val="28"/>
-        </w:rPr>
-      </w:pPr>
-      <w:bookmarkStart w:id="0" w:name="_GoBack"/>
-      <w:bookmarkEnd w:id="0"/>
       <w:r>
         <w:rPr>
           <w:rFonts w:ascii="Times New Roman" w:hAnsi="Times New Roman" w:cs="Times New Roman"/>
@@ -4615,6 +4602,8 @@
           <w:szCs w:val="28"/>
         </w:rPr>
       </w:pPr>
+      <w:bookmarkStart w:id="0" w:name="_GoBack"/>
+      <w:bookmarkEnd w:id="0"/>
     </w:p>
     <w:p>
       <w:pPr>

</xml_diff>